<commit_message>
Se actualiza autor punto3
</commit_message>
<xml_diff>
--- a/E0/DDS GUIA 1 Prototipo.docx
+++ b/E0/DDS GUIA 1 Prototipo.docx
@@ -276,7 +276,7 @@
       <w:r>
         <w:rPr/>
         <w:drawing>
-          <wp:inline distT="0" distB="0" distL="0" distR="7620">
+          <wp:inline distT="0" distB="0" distL="0" distR="0">
             <wp:extent cx="5612130" cy="4104640"/>
             <wp:effectExtent l="0" t="0" r="0" b="0"/>
             <wp:docPr id="2" name="Imagen 2" descr=""/>
@@ -322,6 +322,7 @@
           <w:szCs w:val="40"/>
         </w:rPr>
       </w:pPr>
+      <w:bookmarkStart w:id="0" w:name="__DdeLink__53_594218174"/>
       <w:r>
         <w:rPr>
           <w:sz w:val="40"/>
@@ -329,6 +330,7 @@
         </w:rPr>
         <w:t>Autor: Walter Ormeño</w:t>
       </w:r>
+      <w:bookmarkEnd w:id="0"/>
     </w:p>
     <w:p>
       <w:pPr>
@@ -464,7 +466,7 @@
       <w:r>
         <w:rPr/>
         <w:drawing>
-          <wp:inline distT="0" distB="0" distL="0" distR="7620">
+          <wp:inline distT="0" distB="0" distL="0" distR="0">
             <wp:extent cx="5612130" cy="3761740"/>
             <wp:effectExtent l="0" t="0" r="0" b="0"/>
             <wp:docPr id="3" name="Imagen 3" descr=""/>
@@ -712,7 +714,7 @@
       <w:r>
         <w:rPr/>
         <w:drawing>
-          <wp:inline distT="0" distB="1905" distL="0" distR="7620">
+          <wp:inline distT="0" distB="0" distL="0" distR="0">
             <wp:extent cx="5612130" cy="4265295"/>
             <wp:effectExtent l="0" t="0" r="0" b="0"/>
             <wp:docPr id="4" name="Imagen 4" descr=""/>
@@ -913,7 +915,7 @@
       <w:r>
         <w:rPr/>
         <w:drawing>
-          <wp:inline distT="0" distB="0" distL="0" distR="9525">
+          <wp:inline distT="0" distB="0" distL="0" distR="0">
             <wp:extent cx="5286375" cy="3314700"/>
             <wp:effectExtent l="0" t="0" r="0" b="0"/>
             <wp:docPr id="5" name="Imagen 5" descr=""/>
@@ -1011,42 +1013,20 @@
           <w:sz w:val="40"/>
           <w:szCs w:val="40"/>
         </w:rPr>
-        <w:t xml:space="preserve">Ejercicio </w:t>
-      </w:r>
-      <w:r>
-        <w:rPr>
-          <w:sz w:val="40"/>
-          <w:szCs w:val="40"/>
-        </w:rPr>
-        <w:t>3</w:t>
-      </w:r>
-      <w:r>
-        <w:rPr>
-          <w:sz w:val="40"/>
-          <w:szCs w:val="40"/>
-        </w:rPr>
-        <w:t xml:space="preserve">: </w:t>
-      </w:r>
-      <w:r>
-        <w:rPr>
-          <w:sz w:val="40"/>
-          <w:szCs w:val="40"/>
-        </w:rPr>
-        <w:t>Streaming</w:t>
-      </w:r>
-    </w:p>
-    <w:p>
-      <w:pPr>
-        <w:pStyle w:val="Normal"/>
-        <w:rPr>
-          <w:sz w:val="40"/>
-          <w:szCs w:val="40"/>
-        </w:rPr>
-      </w:pPr>
-      <w:r>
-        <w:rPr/>
+        <w:t>Ejercicio 3: Streaming</w:t>
+      </w:r>
+    </w:p>
+    <w:p>
+      <w:pPr>
+        <w:pStyle w:val="Normal"/>
+        <w:rPr>
+          <w:sz w:val="40"/>
+          <w:szCs w:val="40"/>
+        </w:rPr>
+      </w:pPr>
+      <w:r>
         <w:drawing>
-          <wp:anchor behindDoc="0" distT="0" distB="0" distL="0" distR="0" simplePos="0" locked="0" layoutInCell="1" allowOverlap="1" relativeHeight="7">
+          <wp:anchor behindDoc="0" distT="0" distB="0" distL="0" distR="0" simplePos="0" locked="0" layoutInCell="1" allowOverlap="1" relativeHeight="2">
             <wp:simplePos x="0" y="0"/>
             <wp:positionH relativeFrom="column">
               <wp:align>center</wp:align>
@@ -1091,32 +1071,45 @@
           </wp:anchor>
         </w:drawing>
       </w:r>
-    </w:p>
-    <w:p>
-      <w:pPr>
-        <w:pStyle w:val="Normal"/>
-        <w:rPr>
-          <w:sz w:val="40"/>
-          <w:szCs w:val="40"/>
-        </w:rPr>
-      </w:pPr>
-      <w:r>
+      <w:r>
+        <w:rPr>
+          <w:sz w:val="40"/>
+          <w:szCs w:val="40"/>
+        </w:rPr>
+        <w:t>A</w:t>
+      </w:r>
+      <w:r>
+        <w:rPr>
+          <w:sz w:val="40"/>
+          <w:szCs w:val="40"/>
+        </w:rPr>
+        <w:t>utor: Walter Ormeño</w:t>
+      </w:r>
+    </w:p>
+    <w:p>
+      <w:pPr>
+        <w:pStyle w:val="Normal"/>
+        <w:rPr>
+          <w:sz w:val="40"/>
+          <w:szCs w:val="40"/>
+        </w:rPr>
+      </w:pPr>
+      <w:r>
+        <w:rPr>
+          <w:sz w:val="40"/>
+          <w:szCs w:val="40"/>
+        </w:rPr>
+      </w:r>
+    </w:p>
+    <w:p>
+      <w:pPr>
+        <w:pStyle w:val="Normal"/>
+        <w:spacing w:before="0" w:after="160"/>
         <w:rPr/>
-      </w:r>
-    </w:p>
-    <w:p>
-      <w:pPr>
-        <w:pStyle w:val="Normal"/>
-        <w:spacing w:before="0" w:after="160"/>
-        <w:rPr>
-          <w:sz w:val="40"/>
-          <w:szCs w:val="40"/>
-        </w:rPr>
-      </w:pPr>
-      <w:r>
-        <w:rPr/>
+      </w:pPr>
+      <w:r>
         <w:drawing>
-          <wp:anchor behindDoc="0" distT="0" distB="0" distL="0" distR="0" simplePos="0" locked="0" layoutInCell="1" allowOverlap="1" relativeHeight="8">
+          <wp:anchor behindDoc="0" distT="0" distB="0" distL="0" distR="0" simplePos="0" locked="0" layoutInCell="1" allowOverlap="1" relativeHeight="3">
             <wp:simplePos x="0" y="0"/>
             <wp:positionH relativeFrom="column">
               <wp:align>center</wp:align>
@@ -1161,6 +1154,20 @@
           </wp:anchor>
         </w:drawing>
       </w:r>
+      <w:r>
+        <w:rPr>
+          <w:sz w:val="40"/>
+          <w:szCs w:val="40"/>
+        </w:rPr>
+        <w:t>A</w:t>
+      </w:r>
+      <w:r>
+        <w:rPr>
+          <w:sz w:val="40"/>
+          <w:szCs w:val="40"/>
+        </w:rPr>
+        <w:t>utor: Walter Ormeño</w:t>
+      </w:r>
     </w:p>
     <w:sectPr>
       <w:type w:val="nextPage"/>
@@ -1181,7 +1188,6 @@
     <w:rPrDefault>
       <w:rPr>
         <w:rFonts w:ascii="Calibri" w:hAnsi="Calibri" w:eastAsia="Calibri" w:cs="" w:asciiTheme="minorHAnsi" w:cstheme="minorBidi" w:eastAsiaTheme="minorHAnsi" w:hAnsiTheme="minorHAnsi"/>
-        <w:sz w:val="22"/>
         <w:szCs w:val="22"/>
         <w:lang w:val="es-AR" w:eastAsia="en-US" w:bidi="ar-SA"/>
       </w:rPr>

</xml_diff>